<commit_message>
Upload 3.1.c and correct a mistake in 3.1.b
</commit_message>
<xml_diff>
--- a/3.1b README.docx
+++ b/3.1b README.docx
@@ -324,25 +324,11 @@
         <w:t xml:space="preserve"> на величину стекового кадра в сторону увеличения стека.</w:t>
       </w:r>
     </w:p>
-    <w:p>
-      <w:pPr>
-        <w:rPr>
-          <w:lang w:val="en-US"/>
-        </w:rPr>
-      </w:pPr>
-      <w:r>
-        <w:rPr>
-          <w:lang w:val="en-US"/>
-        </w:rPr>
-        <w:t>0x080003AC B08A      SUB      sp,sp,#0x28</w:t>
-      </w:r>
-    </w:p>
-    <w:p>
-      <w:r>
-        <w:t>Затем адрес переменной в данной функции переносится в другой регистр.</w:t>
-      </w:r>
-    </w:p>
-    <w:p>
+    <w:p/>
+    <w:p/>
+    <w:p>
+      <w:bookmarkStart w:id="0" w:name="_GoBack"/>
+      <w:bookmarkEnd w:id="0"/>
       <w:r>
         <w:lastRenderedPageBreak/>
         <w:t xml:space="preserve">Сейчас начинается действие функции </w:t>
@@ -1781,8 +1767,6 @@
       <w:r>
         <w:t>. Пропускаем стековый кадр и в</w:t>
       </w:r>
-      <w:bookmarkStart w:id="0" w:name="_GoBack"/>
-      <w:bookmarkEnd w:id="0"/>
       <w:r>
         <w:t xml:space="preserve">ыгружаем из стека </w:t>
       </w:r>
@@ -2543,7 +2527,7 @@
 </file>
 
 <file path=customXml/itemProps1.xml><?xml version="1.0" encoding="utf-8"?>
-<ds:datastoreItem xmlns:ds="http://schemas.openxmlformats.org/officeDocument/2006/customXml" ds:itemID="{6C0575D1-2D9D-48D8-9A67-0CE357CCF264}">
+<ds:datastoreItem xmlns:ds="http://schemas.openxmlformats.org/officeDocument/2006/customXml" ds:itemID="{E00DEFC6-46C5-4201-AB1C-26B9C4C92CAA}">
   <ds:schemaRefs>
     <ds:schemaRef ds:uri="http://schemas.openxmlformats.org/officeDocument/2006/bibliography"/>
   </ds:schemaRefs>

</xml_diff>